<commit_message>
fix modification of contarcts about formulaire
</commit_message>
<xml_diff>
--- a/webapp/webapp/template-config/template/AGO_Approbation_Etat_Financier_Resultat_deficitaire_Report_nouveau.docx
+++ b/webapp/webapp/template-config/template/AGO_Approbation_Etat_Financier_Resultat_deficitaire_Report_nouveau.docx
@@ -1208,9 +1208,9 @@
           <w:szCs w:val="24"/>
         </w:rPr>
       </w:pPr>
-      <w:bookmarkStart w:id="23" w:name="bookmark_question_11_oui"/>
+      <w:bookmarkStart w:id="23" w:name="bookmark_personne_physique"/>
       <w:bookmarkStart w:id="24" w:name="bookmark_ques_11_personne_ph"/>
-      <w:bookmarkStart w:id="25" w:name="bookmark_personne_physique"/>
+      <w:bookmarkStart w:id="25" w:name="bookmark_question_11_oui"/>
       <w:r>
         <w:rPr>
           <w:rFonts w:asciiTheme="majorBidi" w:hAnsiTheme="majorBidi" w:cstheme="majorBidi"/>
@@ -1221,7 +1221,7 @@
         </w:rPr>
         <w:t>___</w:t>
       </w:r>
-      <w:bookmarkEnd w:id="25"/>
+      <w:bookmarkEnd w:id="23"/>
       <w:r>
         <w:rPr>
           <w:rFonts w:asciiTheme="majorBidi" w:hAnsiTheme="majorBidi" w:cstheme="majorBidi"/>
@@ -1265,8 +1265,8 @@
           <w:szCs w:val="24"/>
         </w:rPr>
       </w:pPr>
-      <w:bookmarkStart w:id="26" w:name="bookmark_ques_11_pers_morale"/>
-      <w:bookmarkStart w:id="27" w:name="bookmark_personne_morale"/>
+      <w:bookmarkStart w:id="26" w:name="bookmark_personne_morale"/>
+      <w:bookmarkStart w:id="27" w:name="bookmark_ques_11_pers_morale"/>
       <w:r>
         <w:rPr>
           <w:rFonts w:asciiTheme="majorBidi" w:hAnsiTheme="majorBidi" w:cstheme="majorBidi"/>
@@ -1277,18 +1277,18 @@
         </w:rPr>
         <w:t>___</w:t>
       </w:r>
+      <w:bookmarkEnd w:id="26"/>
+      <w:r>
+        <w:rPr>
+          <w:rFonts w:asciiTheme="majorBidi" w:hAnsiTheme="majorBidi" w:cstheme="majorBidi"/>
+          <w:color w:val="FFFFFF" w:themeColor="background1"/>
+          <w:spacing w:val="2"/>
+          <w:sz w:val="24"/>
+          <w:szCs w:val="24"/>
+        </w:rPr>
+        <w:t xml:space="preserve"> </w:t>
+      </w:r>
       <w:bookmarkEnd w:id="27"/>
-      <w:r>
-        <w:rPr>
-          <w:rFonts w:asciiTheme="majorBidi" w:hAnsiTheme="majorBidi" w:cstheme="majorBidi"/>
-          <w:color w:val="FFFFFF" w:themeColor="background1"/>
-          <w:spacing w:val="2"/>
-          <w:sz w:val="24"/>
-          <w:szCs w:val="24"/>
-        </w:rPr>
-        <w:t xml:space="preserve"> </w:t>
-      </w:r>
-      <w:bookmarkEnd w:id="26"/>
     </w:p>
     <w:p>
       <w:pPr>
@@ -1305,8 +1305,8 @@
           <w:szCs w:val="24"/>
         </w:rPr>
       </w:pPr>
-      <w:bookmarkStart w:id="28" w:name="bookmark_ques_11_represente_par"/>
-      <w:bookmarkStart w:id="29" w:name="bookmark_personne_morale_1"/>
+      <w:bookmarkStart w:id="28" w:name="bookmark_personne_morale_1"/>
+      <w:bookmarkStart w:id="29" w:name="bookmark_ques_11_represente_par"/>
       <w:r>
         <w:rPr>
           <w:rFonts w:asciiTheme="majorBidi" w:hAnsiTheme="majorBidi" w:cstheme="majorBidi"/>
@@ -1317,20 +1317,20 @@
         </w:rPr>
         <w:t>___</w:t>
       </w:r>
+      <w:bookmarkEnd w:id="28"/>
+      <w:r>
+        <w:rPr>
+          <w:rFonts w:asciiTheme="majorBidi" w:hAnsiTheme="majorBidi" w:cstheme="majorBidi"/>
+          <w:color w:val="FFFFFF" w:themeColor="background1"/>
+          <w:spacing w:val="2"/>
+          <w:sz w:val="24"/>
+          <w:szCs w:val="24"/>
+        </w:rPr>
+        <w:t xml:space="preserve"> </w:t>
+      </w:r>
       <w:bookmarkEnd w:id="29"/>
-      <w:r>
-        <w:rPr>
-          <w:rFonts w:asciiTheme="majorBidi" w:hAnsiTheme="majorBidi" w:cstheme="majorBidi"/>
-          <w:color w:val="FFFFFF" w:themeColor="background1"/>
-          <w:spacing w:val="2"/>
-          <w:sz w:val="24"/>
-          <w:szCs w:val="24"/>
-        </w:rPr>
-        <w:t xml:space="preserve"> </w:t>
-      </w:r>
-      <w:bookmarkEnd w:id="28"/>
-    </w:p>
-    <w:bookmarkEnd w:id="23"/>
+    </w:p>
+    <w:bookmarkEnd w:id="25"/>
     <w:p>
       <w:pPr>
         <w:pStyle w:val="ListParagraph"/>
@@ -2159,7 +2159,6 @@
         <w:t>.</w:t>
       </w:r>
     </w:p>
-    <w:bookmarkEnd w:id="48"/>
     <w:p>
       <w:pPr>
         <w:tabs>
@@ -2178,6 +2177,9 @@
           <w:szCs w:val="24"/>
         </w:rPr>
       </w:pPr>
+      <w:bookmarkStart w:id="49" w:name="autre_per_2"/>
+      <w:bookmarkEnd w:id="48"/>
+      <w:bookmarkEnd w:id="49"/>
     </w:p>
     <w:p>
       <w:pPr>
@@ -2192,7 +2194,7 @@
           <w:szCs w:val="24"/>
         </w:rPr>
       </w:pPr>
-      <w:bookmarkStart w:id="49" w:name="bookmark_question_11_oui_1"/>
+      <w:bookmarkStart w:id="50" w:name="bookmark_question_11_oui_1"/>
       <w:r>
         <w:rPr>
           <w:rFonts w:asciiTheme="majorBidi" w:eastAsiaTheme="minorEastAsia" w:hAnsiTheme="majorBidi" w:cstheme="majorBidi"/>
@@ -2260,7 +2262,7 @@
         <w:t>Cette lecture terminée, le Commissaire aux Comptes déclare se tenir à la disposition de l'Assemblée pour fournir à ceux qui le désirent toute explication complémentaire.</w:t>
       </w:r>
     </w:p>
-    <w:bookmarkEnd w:id="49"/>
+    <w:bookmarkEnd w:id="50"/>
     <w:p>
       <w:pPr>
         <w:autoSpaceDE w:val="0"/>
@@ -2440,7 +2442,7 @@
         </w:rPr>
         <w:t xml:space="preserve">Cette résolution mise aux voix, est </w:t>
       </w:r>
-      <w:bookmarkStart w:id="50" w:name="bookmark_question_19"/>
+      <w:bookmarkStart w:id="51" w:name="bookmark_question_19"/>
       <w:r>
         <w:rPr>
           <w:rFonts w:asciiTheme="majorBidi" w:hAnsiTheme="majorBidi" w:cstheme="majorBidi"/>
@@ -2451,7 +2453,7 @@
         </w:rPr>
         <w:t>___</w:t>
       </w:r>
-      <w:bookmarkEnd w:id="50"/>
+      <w:bookmarkEnd w:id="51"/>
       <w:r>
         <w:rPr>
           <w:rFonts w:asciiTheme="majorBidi" w:hAnsiTheme="majorBidi" w:cstheme="majorBidi"/>
@@ -2541,7 +2543,7 @@
         </w:rPr>
         <w:t xml:space="preserve">relatif à l’exercice </w:t>
       </w:r>
-      <w:bookmarkStart w:id="51" w:name="bookmark_question_14"/>
+      <w:bookmarkStart w:id="52" w:name="bookmark_question_14"/>
       <w:r>
         <w:rPr>
           <w:b/>
@@ -2550,7 +2552,7 @@
         </w:rPr>
         <w:t>___</w:t>
       </w:r>
-      <w:bookmarkEnd w:id="51"/>
+      <w:bookmarkEnd w:id="52"/>
       <w:r>
         <w:rPr>
           <w:b/>
@@ -2567,7 +2569,7 @@
         </w:rPr>
         <w:t xml:space="preserve"> </w:t>
       </w:r>
-      <w:bookmarkStart w:id="52" w:name="bookmark_question_11_oui_2"/>
+      <w:bookmarkStart w:id="53" w:name="bookmark_question_11_oui_2"/>
       <w:r>
         <w:rPr>
           <w:rFonts w:asciiTheme="majorBidi" w:hAnsiTheme="majorBidi" w:cstheme="majorBidi"/>
@@ -2584,7 +2586,7 @@
         </w:rPr>
         <w:t xml:space="preserve"> </w:t>
       </w:r>
-      <w:bookmarkStart w:id="53" w:name="bookmark_question_14_1"/>
+      <w:bookmarkStart w:id="54" w:name="bookmark_question_14_1"/>
       <w:r>
         <w:rPr>
           <w:b/>
@@ -2593,20 +2595,20 @@
         </w:rPr>
         <w:t>___</w:t>
       </w:r>
+      <w:bookmarkEnd w:id="54"/>
+      <w:r>
+        <w:rPr>
+          <w:rFonts w:asciiTheme="majorBidi" w:hAnsiTheme="majorBidi" w:cstheme="majorBidi"/>
+          <w:color w:val="000000"/>
+          <w:spacing w:val="2"/>
+          <w:sz w:val="24"/>
+          <w:szCs w:val="24"/>
+        </w:rPr>
+        <w:t>,</w:t>
+      </w:r>
       <w:bookmarkEnd w:id="53"/>
       <w:r>
         <w:rPr>
-          <w:rFonts w:asciiTheme="majorBidi" w:hAnsiTheme="majorBidi" w:cstheme="majorBidi"/>
-          <w:color w:val="000000"/>
-          <w:spacing w:val="2"/>
-          <w:sz w:val="24"/>
-          <w:szCs w:val="24"/>
-        </w:rPr>
-        <w:t>,</w:t>
-      </w:r>
-      <w:bookmarkEnd w:id="52"/>
-      <w:r>
-        <w:rPr>
           <w:b/>
           <w:sz w:val="24"/>
           <w:szCs w:val="24"/>
@@ -2628,7 +2630,7 @@
         </w:rPr>
         <w:t xml:space="preserve"> </w:t>
       </w:r>
-      <w:bookmarkStart w:id="54" w:name="bookmark_question_11_oui_3"/>
+      <w:bookmarkStart w:id="55" w:name="bookmark_question_11_oui_3"/>
       <w:r>
         <w:rPr>
           <w:rFonts w:asciiTheme="majorBidi" w:hAnsiTheme="majorBidi" w:cstheme="majorBidi"/>
@@ -2637,7 +2639,7 @@
         </w:rPr>
         <w:t>les conventions réglementées mentionnées dans le rapport spécial du Commissaire aux Comptes</w:t>
       </w:r>
-      <w:bookmarkEnd w:id="54"/>
+      <w:bookmarkEnd w:id="55"/>
       <w:r>
         <w:rPr>
           <w:rFonts w:asciiTheme="majorBidi" w:hAnsiTheme="majorBidi" w:cstheme="majorBidi"/>
@@ -2706,14 +2708,14 @@
         </w:rPr>
         <w:t xml:space="preserve"> </w:t>
       </w:r>
-      <w:bookmarkStart w:id="55" w:name="bookmark_question_20"/>
+      <w:bookmarkStart w:id="56" w:name="bookmark_question_20"/>
       <w:r>
         <w:rPr>
           <w:rFonts w:asciiTheme="majorBidi" w:hAnsiTheme="majorBidi" w:cstheme="majorBidi"/>
         </w:rPr>
         <w:t>___</w:t>
       </w:r>
-      <w:bookmarkEnd w:id="55"/>
+      <w:bookmarkEnd w:id="56"/>
     </w:p>
     <w:p>
       <w:pPr>
@@ -2783,7 +2785,7 @@
         </w:rPr>
         <w:t xml:space="preserve"> de l’exercice </w:t>
       </w:r>
-      <w:bookmarkStart w:id="56" w:name="bookmark_question_14_2"/>
+      <w:bookmarkStart w:id="57" w:name="bookmark_question_14_2"/>
       <w:r>
         <w:rPr>
           <w:rFonts w:ascii="Times New Roman" w:hAnsi="Times New Roman" w:cs="Times New Roman"/>
@@ -2792,7 +2794,7 @@
         </w:rPr>
         <w:t>___</w:t>
       </w:r>
-      <w:bookmarkEnd w:id="56"/>
+      <w:bookmarkEnd w:id="57"/>
       <w:r>
         <w:rPr>
           <w:rFonts w:ascii="Times New Roman" w:hAnsi="Times New Roman" w:cs="Times New Roman"/>
@@ -2815,7 +2817,7 @@
         </w:rPr>
         <w:t xml:space="preserve"> s’élève à un montant de </w:t>
       </w:r>
-      <w:bookmarkStart w:id="57" w:name="bookmark_question_15"/>
+      <w:bookmarkStart w:id="58" w:name="bookmark_question_15"/>
       <w:r>
         <w:rPr>
           <w:rFonts w:ascii="Times New Roman" w:hAnsi="Times New Roman" w:cs="Times New Roman"/>
@@ -2824,7 +2826,7 @@
         </w:rPr>
         <w:t>___</w:t>
       </w:r>
-      <w:bookmarkEnd w:id="57"/>
+      <w:bookmarkEnd w:id="58"/>
       <w:r>
         <w:rPr>
           <w:rFonts w:ascii="Times New Roman" w:hAnsi="Times New Roman" w:cs="Times New Roman"/>
@@ -2897,7 +2899,7 @@
         </w:rPr>
         <w:tab/>
       </w:r>
-      <w:bookmarkStart w:id="58" w:name="bookmark_question_16"/>
+      <w:bookmarkStart w:id="59" w:name="bookmark_question_16"/>
       <w:r>
         <w:rPr>
           <w:rFonts w:ascii="Times New Roman" w:hAnsi="Times New Roman" w:cs="Times New Roman"/>
@@ -2906,7 +2908,7 @@
         </w:rPr>
         <w:t>___</w:t>
       </w:r>
-      <w:bookmarkEnd w:id="58"/>
+      <w:bookmarkEnd w:id="59"/>
       <w:r>
         <w:rPr>
           <w:rFonts w:ascii="Times New Roman" w:hAnsi="Times New Roman" w:cs="Times New Roman"/>
@@ -2968,7 +2970,7 @@
         </w:rPr>
         <w:tab/>
       </w:r>
-      <w:bookmarkStart w:id="59" w:name="bookmark_question_15_1"/>
+      <w:bookmarkStart w:id="60" w:name="bookmark_question_15_1"/>
       <w:r>
         <w:rPr>
           <w:rFonts w:ascii="Times New Roman" w:hAnsi="Times New Roman" w:cs="Times New Roman"/>
@@ -2977,7 +2979,7 @@
         </w:rPr>
         <w:t>___</w:t>
       </w:r>
-      <w:bookmarkEnd w:id="59"/>
+      <w:bookmarkEnd w:id="60"/>
       <w:r>
         <w:rPr>
           <w:rFonts w:ascii="Times New Roman" w:hAnsi="Times New Roman" w:cs="Times New Roman"/>
@@ -3046,7 +3048,7 @@
         </w:rPr>
         <w:tab/>
       </w:r>
-      <w:bookmarkStart w:id="60" w:name="bookmark_question_17"/>
+      <w:bookmarkStart w:id="61" w:name="bookmark_question_17"/>
       <w:r>
         <w:rPr>
           <w:rFonts w:ascii="Times New Roman" w:hAnsi="Times New Roman" w:cs="Times New Roman"/>
@@ -3055,7 +3057,7 @@
         </w:rPr>
         <w:t>___</w:t>
       </w:r>
-      <w:bookmarkEnd w:id="60"/>
+      <w:bookmarkEnd w:id="61"/>
       <w:r>
         <w:rPr>
           <w:rFonts w:ascii="Times New Roman" w:hAnsi="Times New Roman" w:cs="Times New Roman"/>
@@ -3124,7 +3126,7 @@
         </w:rPr>
         <w:tab/>
       </w:r>
-      <w:bookmarkStart w:id="61" w:name="bookmark_question_18"/>
+      <w:bookmarkStart w:id="62" w:name="bookmark_question_18"/>
       <w:r>
         <w:rPr>
           <w:rFonts w:ascii="Times New Roman" w:hAnsi="Times New Roman" w:cs="Times New Roman"/>
@@ -3133,7 +3135,7 @@
         </w:rPr>
         <w:t>___</w:t>
       </w:r>
-      <w:bookmarkEnd w:id="61"/>
+      <w:bookmarkEnd w:id="62"/>
       <w:r>
         <w:rPr>
           <w:rFonts w:ascii="Times New Roman" w:hAnsi="Times New Roman" w:cs="Times New Roman"/>
@@ -3202,7 +3204,7 @@
         </w:rPr>
         <w:t xml:space="preserve">  </w:t>
       </w:r>
-      <w:bookmarkStart w:id="62" w:name="bookmark_question_21"/>
+      <w:bookmarkStart w:id="63" w:name="bookmark_question_21"/>
       <w:r>
         <w:rPr>
           <w:sz w:val="24"/>
@@ -3210,7 +3212,7 @@
         </w:rPr>
         <w:t>___</w:t>
       </w:r>
-      <w:bookmarkEnd w:id="62"/>
+      <w:bookmarkEnd w:id="63"/>
       <w:r>
         <w:rPr>
           <w:sz w:val="24"/>
@@ -3235,8 +3237,8 @@
           <w:szCs w:val="24"/>
         </w:rPr>
       </w:pPr>
-      <w:bookmarkStart w:id="63" w:name="bookmark_qestion_13_non"/>
-      <w:bookmarkEnd w:id="63"/>
+      <w:bookmarkStart w:id="64" w:name="bookmark_qestion_13_non"/>
+      <w:bookmarkEnd w:id="64"/>
     </w:p>
     <w:p>
       <w:pPr>
@@ -3325,8 +3327,8 @@
           <w:szCs w:val="24"/>
         </w:rPr>
       </w:pPr>
-      <w:bookmarkStart w:id="64" w:name="bookmark_question_10_1"/>
-      <w:bookmarkEnd w:id="64"/>
+      <w:bookmarkStart w:id="65" w:name="bookmark_question_10_1"/>
+      <w:bookmarkEnd w:id="65"/>
     </w:p>
     <w:p>
       <w:pPr>
@@ -3353,7 +3355,7 @@
         </w:rPr>
         <w:t xml:space="preserve">  </w:t>
       </w:r>
-      <w:bookmarkStart w:id="65" w:name="bookmark_question_22"/>
+      <w:bookmarkStart w:id="66" w:name="bookmark_question_22"/>
       <w:r>
         <w:rPr>
           <w:rFonts w:asciiTheme="majorBidi" w:hAnsiTheme="majorBidi" w:cstheme="majorBidi"/>
@@ -3362,7 +3364,7 @@
         </w:rPr>
         <w:t>___</w:t>
       </w:r>
-      <w:bookmarkEnd w:id="65"/>
+      <w:bookmarkEnd w:id="66"/>
       <w:r>
         <w:rPr>
           <w:rFonts w:asciiTheme="majorBidi" w:hAnsiTheme="majorBidi" w:cstheme="majorBidi"/>
@@ -3416,7 +3418,7 @@
         </w:rPr>
         <w:t xml:space="preserve">Plus rien n'étant à l'ordre du jour, la séance est levée à </w:t>
       </w:r>
-      <w:bookmarkStart w:id="66" w:name="heure_fin_reuiion"/>
+      <w:bookmarkStart w:id="67" w:name="heure_fin_reuiion"/>
       <w:r>
         <w:rPr>
           <w:rFonts w:asciiTheme="majorBidi" w:hAnsiTheme="majorBidi" w:cstheme="majorBidi"/>
@@ -3427,7 +3429,7 @@
         </w:rPr>
         <w:t>___</w:t>
       </w:r>
-      <w:bookmarkEnd w:id="66"/>
+      <w:bookmarkEnd w:id="67"/>
       <w:r>
         <w:rPr>
           <w:rFonts w:asciiTheme="majorBidi" w:hAnsiTheme="majorBidi" w:cstheme="majorBidi"/>
@@ -3513,7 +3515,7 @@
           <w:szCs w:val="24"/>
         </w:rPr>
       </w:pPr>
-      <w:bookmarkStart w:id="67" w:name="bookmark_question_8_nom_prenom_1"/>
+      <w:bookmarkStart w:id="68" w:name="bookmark_question_8_nom_prenom_1"/>
       <w:r>
         <w:rPr>
           <w:rFonts w:asciiTheme="majorBidi" w:hAnsiTheme="majorBidi" w:cstheme="majorBidi"/>
@@ -3522,7 +3524,7 @@
         </w:rPr>
         <w:t>____</w:t>
       </w:r>
-      <w:bookmarkEnd w:id="67"/>
+      <w:bookmarkEnd w:id="68"/>
     </w:p>
     <w:p>
       <w:pPr>
@@ -3622,7 +3624,7 @@
           <w:szCs w:val="24"/>
         </w:rPr>
       </w:pPr>
-      <w:bookmarkStart w:id="68" w:name="nom_prenom_phy_1_1"/>
+      <w:bookmarkStart w:id="69" w:name="nom_prenom_phy_1_1"/>
       <w:r>
         <w:rPr>
           <w:rFonts w:asciiTheme="majorBidi" w:hAnsiTheme="majorBidi" w:cstheme="majorBidi"/>
@@ -3643,7 +3645,7 @@
         </w:rPr>
         <w:t>___</w:t>
       </w:r>
-      <w:bookmarkEnd w:id="68"/>
+      <w:bookmarkEnd w:id="69"/>
       <w:r>
         <w:rPr>
           <w:rFonts w:asciiTheme="majorBidi" w:hAnsiTheme="majorBidi" w:cstheme="majorBidi"/>
@@ -3654,7 +3656,7 @@
         </w:rPr>
         <w:t xml:space="preserve">             </w:t>
       </w:r>
-      <w:bookmarkStart w:id="69" w:name="nom_prenom_phy_7_1"/>
+      <w:bookmarkStart w:id="70" w:name="nom_prenom_phy_7_1"/>
       <w:r>
         <w:rPr>
           <w:rFonts w:asciiTheme="majorBidi" w:hAnsiTheme="majorBidi" w:cstheme="majorBidi"/>
@@ -3665,7 +3667,7 @@
         </w:rPr>
         <w:t>___</w:t>
       </w:r>
-      <w:bookmarkEnd w:id="69"/>
+      <w:bookmarkEnd w:id="70"/>
     </w:p>
     <w:p>
       <w:pPr>
@@ -3694,7 +3696,7 @@
         </w:rPr>
         <w:t xml:space="preserve">     </w:t>
       </w:r>
-      <w:bookmarkStart w:id="70" w:name="nom_prenom_phy_2_1"/>
+      <w:bookmarkStart w:id="71" w:name="nom_prenom_phy_2_1"/>
       <w:r>
         <w:rPr>
           <w:rFonts w:asciiTheme="majorBidi" w:hAnsiTheme="majorBidi" w:cstheme="majorBidi"/>
@@ -3705,7 +3707,7 @@
         </w:rPr>
         <w:t>___</w:t>
       </w:r>
-      <w:bookmarkEnd w:id="70"/>
+      <w:bookmarkEnd w:id="71"/>
       <w:r>
         <w:rPr>
           <w:rFonts w:asciiTheme="majorBidi" w:hAnsiTheme="majorBidi" w:cstheme="majorBidi"/>
@@ -3716,7 +3718,7 @@
         </w:rPr>
         <w:t xml:space="preserve">              </w:t>
       </w:r>
-      <w:bookmarkStart w:id="71" w:name="nom_prenom_phy_8_1"/>
+      <w:bookmarkStart w:id="72" w:name="nom_prenom_phy_8_1"/>
       <w:r>
         <w:rPr>
           <w:rFonts w:asciiTheme="majorBidi" w:hAnsiTheme="majorBidi" w:cstheme="majorBidi"/>
@@ -3727,7 +3729,7 @@
         </w:rPr>
         <w:t>___</w:t>
       </w:r>
-      <w:bookmarkEnd w:id="71"/>
+      <w:bookmarkEnd w:id="72"/>
     </w:p>
     <w:p>
       <w:pPr>
@@ -3756,7 +3758,7 @@
         </w:rPr>
         <w:t xml:space="preserve">     </w:t>
       </w:r>
-      <w:bookmarkStart w:id="72" w:name="nom_prenom_phy_3_1"/>
+      <w:bookmarkStart w:id="73" w:name="nom_prenom_phy_3_1"/>
       <w:r>
         <w:rPr>
           <w:rFonts w:asciiTheme="majorBidi" w:hAnsiTheme="majorBidi" w:cstheme="majorBidi"/>
@@ -3767,7 +3769,7 @@
         </w:rPr>
         <w:t>___</w:t>
       </w:r>
-      <w:bookmarkEnd w:id="72"/>
+      <w:bookmarkEnd w:id="73"/>
       <w:r>
         <w:rPr>
           <w:rFonts w:asciiTheme="majorBidi" w:hAnsiTheme="majorBidi" w:cstheme="majorBidi"/>
@@ -3778,7 +3780,7 @@
         </w:rPr>
         <w:t xml:space="preserve">              </w:t>
       </w:r>
-      <w:bookmarkStart w:id="73" w:name="nom_prenom_phy_9_1"/>
+      <w:bookmarkStart w:id="74" w:name="nom_prenom_phy_9_1"/>
       <w:r>
         <w:rPr>
           <w:rFonts w:asciiTheme="majorBidi" w:hAnsiTheme="majorBidi" w:cstheme="majorBidi"/>
@@ -3789,7 +3791,7 @@
         </w:rPr>
         <w:t>___</w:t>
       </w:r>
-      <w:bookmarkEnd w:id="73"/>
+      <w:bookmarkEnd w:id="74"/>
     </w:p>
     <w:p>
       <w:pPr>
@@ -3818,7 +3820,7 @@
         </w:rPr>
         <w:t xml:space="preserve">     </w:t>
       </w:r>
-      <w:bookmarkStart w:id="74" w:name="nom_prenom_phy_4_1"/>
+      <w:bookmarkStart w:id="75" w:name="nom_prenom_phy_4_1"/>
       <w:r>
         <w:rPr>
           <w:rFonts w:asciiTheme="majorBidi" w:hAnsiTheme="majorBidi" w:cstheme="majorBidi"/>
@@ -3829,7 +3831,7 @@
         </w:rPr>
         <w:t>___</w:t>
       </w:r>
-      <w:bookmarkEnd w:id="74"/>
+      <w:bookmarkEnd w:id="75"/>
       <w:r>
         <w:rPr>
           <w:rFonts w:asciiTheme="majorBidi" w:hAnsiTheme="majorBidi" w:cstheme="majorBidi"/>
@@ -3840,7 +3842,7 @@
         </w:rPr>
         <w:t xml:space="preserve">              </w:t>
       </w:r>
-      <w:bookmarkStart w:id="75" w:name="nom_prenom_phy_10_1"/>
+      <w:bookmarkStart w:id="76" w:name="nom_prenom_phy_10_1"/>
       <w:r>
         <w:rPr>
           <w:rFonts w:asciiTheme="majorBidi" w:hAnsiTheme="majorBidi" w:cstheme="majorBidi"/>
@@ -3851,7 +3853,7 @@
         </w:rPr>
         <w:t>___</w:t>
       </w:r>
-      <w:bookmarkEnd w:id="75"/>
+      <w:bookmarkEnd w:id="76"/>
     </w:p>
     <w:p>
       <w:pPr>
@@ -3880,7 +3882,7 @@
         </w:rPr>
         <w:t xml:space="preserve">    </w:t>
       </w:r>
-      <w:bookmarkStart w:id="76" w:name="nom_prenom_phy_5_1"/>
+      <w:bookmarkStart w:id="77" w:name="nom_prenom_phy_5_1"/>
       <w:r>
         <w:rPr>
           <w:rFonts w:asciiTheme="majorBidi" w:hAnsiTheme="majorBidi" w:cstheme="majorBidi"/>
@@ -3891,7 +3893,7 @@
         </w:rPr>
         <w:t>___</w:t>
       </w:r>
-      <w:bookmarkEnd w:id="76"/>
+      <w:bookmarkEnd w:id="77"/>
       <w:r>
         <w:rPr>
           <w:rFonts w:asciiTheme="majorBidi" w:hAnsiTheme="majorBidi" w:cstheme="majorBidi"/>
@@ -3902,7 +3904,7 @@
         </w:rPr>
         <w:t xml:space="preserve">               </w:t>
       </w:r>
-      <w:bookmarkStart w:id="77" w:name="nom_prenom_phy_11_1"/>
+      <w:bookmarkStart w:id="78" w:name="nom_prenom_phy_11_1"/>
       <w:r>
         <w:rPr>
           <w:rFonts w:asciiTheme="majorBidi" w:hAnsiTheme="majorBidi" w:cstheme="majorBidi"/>
@@ -3913,7 +3915,7 @@
         </w:rPr>
         <w:t>___</w:t>
       </w:r>
-      <w:bookmarkEnd w:id="77"/>
+      <w:bookmarkEnd w:id="78"/>
     </w:p>
     <w:p>
       <w:pPr>
@@ -3942,7 +3944,7 @@
         </w:rPr>
         <w:t xml:space="preserve">    </w:t>
       </w:r>
-      <w:bookmarkStart w:id="78" w:name="nom_prenom_phy_6_1"/>
+      <w:bookmarkStart w:id="79" w:name="nom_prenom_phy_6_1"/>
       <w:r>
         <w:rPr>
           <w:rFonts w:asciiTheme="majorBidi" w:hAnsiTheme="majorBidi" w:cstheme="majorBidi"/>
@@ -3953,7 +3955,7 @@
         </w:rPr>
         <w:t>___</w:t>
       </w:r>
-      <w:bookmarkEnd w:id="78"/>
+      <w:bookmarkEnd w:id="79"/>
       <w:r>
         <w:rPr>
           <w:rFonts w:asciiTheme="majorBidi" w:hAnsiTheme="majorBidi" w:cstheme="majorBidi"/>
@@ -3964,7 +3966,7 @@
         </w:rPr>
         <w:t xml:space="preserve">               </w:t>
       </w:r>
-      <w:bookmarkStart w:id="79" w:name="nom_prenom_phy_12_1"/>
+      <w:bookmarkStart w:id="80" w:name="nom_prenom_phy_12_1"/>
       <w:r>
         <w:rPr>
           <w:rFonts w:asciiTheme="majorBidi" w:hAnsiTheme="majorBidi" w:cstheme="majorBidi"/>
@@ -3975,7 +3977,7 @@
         </w:rPr>
         <w:t>___</w:t>
       </w:r>
-      <w:bookmarkEnd w:id="79"/>
+      <w:bookmarkEnd w:id="80"/>
     </w:p>
     <w:p>
       <w:pPr>
@@ -4126,8 +4128,8 @@
           <w:szCs w:val="24"/>
         </w:rPr>
       </w:pPr>
-      <w:bookmarkStart w:id="80" w:name="bookmark_ques_10_phy"/>
-      <w:bookmarkEnd w:id="80"/>
+      <w:bookmarkStart w:id="81" w:name="bookmark_ques_10_phy"/>
+      <w:bookmarkEnd w:id="81"/>
     </w:p>
     <w:sectPr>
       <w:pgSz w:w="11906" w:h="16838"/>
@@ -5875,12 +5877,7 @@
 </file>
 
 <file path=customXml/item1.xml><?xml version="1.0" encoding="utf-8"?>
-<?mso-contentType ?>
-<FormTemplates xmlns="http://schemas.microsoft.com/sharepoint/v3/contenttype/forms">
-  <Display>DocumentLibraryForm</Display>
-  <Edit>DocumentLibraryForm</Edit>
-  <New>DocumentLibraryForm</New>
-</FormTemplates>
+<b:Sources xmlns:b="http://schemas.openxmlformats.org/officeDocument/2006/bibliography" xmlns="http://schemas.openxmlformats.org/officeDocument/2006/bibliography" SelectedStyle="\APA.XSL" StyleName="APA"/>
 </file>
 
 <file path=customXml/item2.xml><?xml version="1.0" encoding="utf-8"?>
@@ -5890,7 +5887,12 @@
 </file>
 
 <file path=customXml/item3.xml><?xml version="1.0" encoding="utf-8"?>
-<b:Sources xmlns:b="http://schemas.openxmlformats.org/officeDocument/2006/bibliography" xmlns="http://schemas.openxmlformats.org/officeDocument/2006/bibliography" SelectedStyle="\APA.XSL" StyleName="APA"/>
+<?mso-contentType ?>
+<FormTemplates xmlns="http://schemas.microsoft.com/sharepoint/v3/contenttype/forms">
+  <Display>DocumentLibraryForm</Display>
+  <Edit>DocumentLibraryForm</Edit>
+  <New>DocumentLibraryForm</New>
+</FormTemplates>
 </file>
 
 <file path=customXml/item4.xml><?xml version="1.0" encoding="utf-8"?>
@@ -6052,9 +6054,9 @@
 </file>
 
 <file path=customXml/itemProps1.xml><?xml version="1.0" encoding="utf-8"?>
-<ds:datastoreItem xmlns:ds="http://schemas.openxmlformats.org/officeDocument/2006/customXml" ds:itemID="{8DD6EBCD-6468-43D0-B066-68842AFBAF90}">
+<ds:datastoreItem xmlns:ds="http://schemas.openxmlformats.org/officeDocument/2006/customXml" ds:itemID="{801A627A-683D-4FED-A947-ACDB80BD8C80}">
   <ds:schemaRefs>
-    <ds:schemaRef ds:uri="http://schemas.microsoft.com/sharepoint/v3/contenttype/forms"/>
+    <ds:schemaRef ds:uri="http://schemas.openxmlformats.org/officeDocument/2006/bibliography"/>
   </ds:schemaRefs>
 </ds:datastoreItem>
 </file>
@@ -6069,9 +6071,9 @@
 </file>
 
 <file path=customXml/itemProps3.xml><?xml version="1.0" encoding="utf-8"?>
-<ds:datastoreItem xmlns:ds="http://schemas.openxmlformats.org/officeDocument/2006/customXml" ds:itemID="{801A627A-683D-4FED-A947-ACDB80BD8C80}">
+<ds:datastoreItem xmlns:ds="http://schemas.openxmlformats.org/officeDocument/2006/customXml" ds:itemID="{8DD6EBCD-6468-43D0-B066-68842AFBAF90}">
   <ds:schemaRefs>
-    <ds:schemaRef ds:uri="http://schemas.openxmlformats.org/officeDocument/2006/bibliography"/>
+    <ds:schemaRef ds:uri="http://schemas.microsoft.com/sharepoint/v3/contenttype/forms"/>
   </ds:schemaRefs>
 </ds:datastoreItem>
 </file>

</xml_diff>